<commit_message>
Lag dummyscenario for use case "ta ut kontanter"
</commit_message>
<xml_diff>
--- a/Innlevering2.docx
+++ b/Innlevering2.docx
@@ -25,41 +25,144 @@
       <w:r>
         <w:t>Modeller et use case diagram for de funksjonelle kravene som stilles til systemet.</w:t>
       </w:r>
+    </w:p>
+    <w:p>
+      <w:pPr>
+        <w:pStyle w:val="Heading2"/>
+      </w:pPr>
+      <w:r>
+        <w:t>Redegjør for valgene du har tatt i oppgave a.</w:t>
+      </w:r>
+    </w:p>
+    <w:p/>
+    <w:p>
+      <w:pPr>
+        <w:pStyle w:val="Heading2"/>
+      </w:pPr>
+      <w:r>
+        <w:t>Modeller sekvensdiagram med sentralisert kontrollstil for hovedflyten til use-caset «Ta ut kontanter».</w:t>
+      </w:r>
+    </w:p>
+    <w:p>
+      <w:r>
+        <w:t>Vi beskriver use caset i tekst før vi begynner å skissere et sekvensdiagram. For use caset «ta ut kontanter» har vi:</w:t>
+      </w:r>
+    </w:p>
+    <w:p>
+      <w:pPr>
+        <w:pStyle w:val="Subtitle"/>
+      </w:pPr>
+      <w:r>
+        <w:t>Aktør: Kunde</w:t>
+      </w:r>
+    </w:p>
+    <w:p>
+      <w:pPr>
+        <w:pStyle w:val="Subtitle"/>
+      </w:pPr>
+      <w:r>
+        <w:t>Prebetingelser</w:t>
+      </w:r>
+      <w:r>
+        <w:t>:</w:t>
+      </w:r>
+    </w:p>
+    <w:p>
+      <w:r>
+        <w:t>Kunden setter kortet sitt i maskinen.</w:t>
+      </w:r>
+    </w:p>
+    <w:p>
+      <w:pPr>
+        <w:pStyle w:val="Subtitle"/>
+      </w:pPr>
+      <w:r>
+        <w:t>Postbetingelser</w:t>
+      </w:r>
+    </w:p>
+    <w:p>
+      <w:r>
+        <w:t>Kunden tar kortet, pengene og eventuell kvittering.</w:t>
+      </w:r>
+    </w:p>
+    <w:p>
+      <w:pPr>
+        <w:pStyle w:val="Subtitle"/>
+        <w:rPr>
+          <w:rStyle w:val="SubtleEmphasis"/>
+        </w:rPr>
+      </w:pPr>
+      <w:r>
+        <w:t xml:space="preserve">Normal </w:t>
+      </w:r>
+      <w:r>
+        <w:t>gjennomføring</w:t>
+      </w:r>
+      <w:r>
+        <w:t>:</w:t>
+      </w:r>
+    </w:p>
+    <w:p>
+      <w:pPr>
+        <w:pStyle w:val="ListParagraph"/>
+        <w:numPr>
+          <w:ilvl w:val="0"/>
+          <w:numId w:val="3"/>
+        </w:numPr>
+      </w:pPr>
+      <w:r>
+        <w:t>Kunden putter kortet i maskinen.</w:t>
+      </w:r>
+    </w:p>
+    <w:p>
+      <w:pPr>
+        <w:pStyle w:val="ListParagraph"/>
+        <w:numPr>
+          <w:ilvl w:val="0"/>
+          <w:numId w:val="3"/>
+        </w:numPr>
+      </w:pPr>
+      <w:r>
+        <w:t>maskinen gir kunden masse penger.</w:t>
+      </w:r>
+    </w:p>
+    <w:p>
+      <w:pPr>
+        <w:pStyle w:val="Subtitle"/>
+      </w:pPr>
+      <w:r>
+        <w:t>Extensions</w:t>
+      </w:r>
+    </w:p>
+    <w:p>
+      <w:r>
+        <w:t>1a: Maskinen er ødelagt</w:t>
+      </w:r>
+    </w:p>
+    <w:p>
+      <w:pPr>
+        <w:pStyle w:val="ListParagraph"/>
+        <w:numPr>
+          <w:ilvl w:val="0"/>
+          <w:numId w:val="4"/>
+        </w:numPr>
+      </w:pPr>
+      <w:r>
+        <w:t>Ring reperatør.</w:t>
+      </w:r>
       <w:bookmarkStart w:id="0" w:name="_GoBack"/>
       <w:bookmarkEnd w:id="0"/>
     </w:p>
+    <w:p/>
+    <w:p/>
+    <w:p/>
+    <w:p/>
     <w:p>
       <w:pPr>
         <w:pStyle w:val="Heading2"/>
       </w:pPr>
       <w:r>
-        <w:t>Redegjør for valgene du har tatt i oppgave a.</w:t>
-      </w:r>
-    </w:p>
-    <w:p/>
-    <w:p>
-      <w:r>
-        <w:t>Prebetingelser</w:t>
-      </w:r>
-    </w:p>
-    <w:p>
-      <w:r>
-        <w:t>Postbetingelser</w:t>
-      </w:r>
-    </w:p>
-    <w:p>
-      <w:pPr>
-        <w:pStyle w:val="Heading2"/>
-      </w:pPr>
-      <w:r>
-        <w:t>Modeller sekvensdiagram med sentralisert kontrollstil for hovedflyten til use-caset «Ta ut kontanter».</w:t>
-      </w:r>
-    </w:p>
-    <w:p>
-      <w:pPr>
-        <w:pStyle w:val="Heading2"/>
-      </w:pPr>
-      <w:r>
+        <w:lastRenderedPageBreak/>
         <w:t>Redegjør for valgene du har tatt i oppgave c.</w:t>
       </w:r>
     </w:p>
@@ -262,6 +365,178 @@
     </w:lvl>
   </w:abstractNum>
   <w:abstractNum w:abstractNumId="1" w15:restartNumberingAfterBreak="0">
+    <w:nsid w:val="270F247D"/>
+    <w:multiLevelType w:val="hybridMultilevel"/>
+    <w:tmpl w:val="ED5804C0"/>
+    <w:lvl w:ilvl="0" w:tplc="0409000F">
+      <w:start w:val="1"/>
+      <w:numFmt w:val="decimal"/>
+      <w:lvlText w:val="%1."/>
+      <w:lvlJc w:val="left"/>
+      <w:pPr>
+        <w:ind w:left="720" w:hanging="360"/>
+      </w:pPr>
+    </w:lvl>
+    <w:lvl w:ilvl="1" w:tplc="04090019" w:tentative="1">
+      <w:start w:val="1"/>
+      <w:numFmt w:val="lowerLetter"/>
+      <w:lvlText w:val="%2."/>
+      <w:lvlJc w:val="left"/>
+      <w:pPr>
+        <w:ind w:left="1440" w:hanging="360"/>
+      </w:pPr>
+    </w:lvl>
+    <w:lvl w:ilvl="2" w:tplc="0409001B" w:tentative="1">
+      <w:start w:val="1"/>
+      <w:numFmt w:val="lowerRoman"/>
+      <w:lvlText w:val="%3."/>
+      <w:lvlJc w:val="right"/>
+      <w:pPr>
+        <w:ind w:left="2160" w:hanging="180"/>
+      </w:pPr>
+    </w:lvl>
+    <w:lvl w:ilvl="3" w:tplc="0409000F" w:tentative="1">
+      <w:start w:val="1"/>
+      <w:numFmt w:val="decimal"/>
+      <w:lvlText w:val="%4."/>
+      <w:lvlJc w:val="left"/>
+      <w:pPr>
+        <w:ind w:left="2880" w:hanging="360"/>
+      </w:pPr>
+    </w:lvl>
+    <w:lvl w:ilvl="4" w:tplc="04090019" w:tentative="1">
+      <w:start w:val="1"/>
+      <w:numFmt w:val="lowerLetter"/>
+      <w:lvlText w:val="%5."/>
+      <w:lvlJc w:val="left"/>
+      <w:pPr>
+        <w:ind w:left="3600" w:hanging="360"/>
+      </w:pPr>
+    </w:lvl>
+    <w:lvl w:ilvl="5" w:tplc="0409001B" w:tentative="1">
+      <w:start w:val="1"/>
+      <w:numFmt w:val="lowerRoman"/>
+      <w:lvlText w:val="%6."/>
+      <w:lvlJc w:val="right"/>
+      <w:pPr>
+        <w:ind w:left="4320" w:hanging="180"/>
+      </w:pPr>
+    </w:lvl>
+    <w:lvl w:ilvl="6" w:tplc="0409000F" w:tentative="1">
+      <w:start w:val="1"/>
+      <w:numFmt w:val="decimal"/>
+      <w:lvlText w:val="%7."/>
+      <w:lvlJc w:val="left"/>
+      <w:pPr>
+        <w:ind w:left="5040" w:hanging="360"/>
+      </w:pPr>
+    </w:lvl>
+    <w:lvl w:ilvl="7" w:tplc="04090019" w:tentative="1">
+      <w:start w:val="1"/>
+      <w:numFmt w:val="lowerLetter"/>
+      <w:lvlText w:val="%8."/>
+      <w:lvlJc w:val="left"/>
+      <w:pPr>
+        <w:ind w:left="5760" w:hanging="360"/>
+      </w:pPr>
+    </w:lvl>
+    <w:lvl w:ilvl="8" w:tplc="0409001B" w:tentative="1">
+      <w:start w:val="1"/>
+      <w:numFmt w:val="lowerRoman"/>
+      <w:lvlText w:val="%9."/>
+      <w:lvlJc w:val="right"/>
+      <w:pPr>
+        <w:ind w:left="6480" w:hanging="180"/>
+      </w:pPr>
+    </w:lvl>
+  </w:abstractNum>
+  <w:abstractNum w:abstractNumId="2" w15:restartNumberingAfterBreak="0">
+    <w:nsid w:val="6FBF455E"/>
+    <w:multiLevelType w:val="hybridMultilevel"/>
+    <w:tmpl w:val="AE28CA54"/>
+    <w:lvl w:ilvl="0" w:tplc="0409000F">
+      <w:start w:val="1"/>
+      <w:numFmt w:val="decimal"/>
+      <w:lvlText w:val="%1."/>
+      <w:lvlJc w:val="left"/>
+      <w:pPr>
+        <w:ind w:left="720" w:hanging="360"/>
+      </w:pPr>
+    </w:lvl>
+    <w:lvl w:ilvl="1" w:tplc="04090019" w:tentative="1">
+      <w:start w:val="1"/>
+      <w:numFmt w:val="lowerLetter"/>
+      <w:lvlText w:val="%2."/>
+      <w:lvlJc w:val="left"/>
+      <w:pPr>
+        <w:ind w:left="1440" w:hanging="360"/>
+      </w:pPr>
+    </w:lvl>
+    <w:lvl w:ilvl="2" w:tplc="0409001B" w:tentative="1">
+      <w:start w:val="1"/>
+      <w:numFmt w:val="lowerRoman"/>
+      <w:lvlText w:val="%3."/>
+      <w:lvlJc w:val="right"/>
+      <w:pPr>
+        <w:ind w:left="2160" w:hanging="180"/>
+      </w:pPr>
+    </w:lvl>
+    <w:lvl w:ilvl="3" w:tplc="0409000F" w:tentative="1">
+      <w:start w:val="1"/>
+      <w:numFmt w:val="decimal"/>
+      <w:lvlText w:val="%4."/>
+      <w:lvlJc w:val="left"/>
+      <w:pPr>
+        <w:ind w:left="2880" w:hanging="360"/>
+      </w:pPr>
+    </w:lvl>
+    <w:lvl w:ilvl="4" w:tplc="04090019" w:tentative="1">
+      <w:start w:val="1"/>
+      <w:numFmt w:val="lowerLetter"/>
+      <w:lvlText w:val="%5."/>
+      <w:lvlJc w:val="left"/>
+      <w:pPr>
+        <w:ind w:left="3600" w:hanging="360"/>
+      </w:pPr>
+    </w:lvl>
+    <w:lvl w:ilvl="5" w:tplc="0409001B" w:tentative="1">
+      <w:start w:val="1"/>
+      <w:numFmt w:val="lowerRoman"/>
+      <w:lvlText w:val="%6."/>
+      <w:lvlJc w:val="right"/>
+      <w:pPr>
+        <w:ind w:left="4320" w:hanging="180"/>
+      </w:pPr>
+    </w:lvl>
+    <w:lvl w:ilvl="6" w:tplc="0409000F" w:tentative="1">
+      <w:start w:val="1"/>
+      <w:numFmt w:val="decimal"/>
+      <w:lvlText w:val="%7."/>
+      <w:lvlJc w:val="left"/>
+      <w:pPr>
+        <w:ind w:left="5040" w:hanging="360"/>
+      </w:pPr>
+    </w:lvl>
+    <w:lvl w:ilvl="7" w:tplc="04090019" w:tentative="1">
+      <w:start w:val="1"/>
+      <w:numFmt w:val="lowerLetter"/>
+      <w:lvlText w:val="%8."/>
+      <w:lvlJc w:val="left"/>
+      <w:pPr>
+        <w:ind w:left="5760" w:hanging="360"/>
+      </w:pPr>
+    </w:lvl>
+    <w:lvl w:ilvl="8" w:tplc="0409001B" w:tentative="1">
+      <w:start w:val="1"/>
+      <w:numFmt w:val="lowerRoman"/>
+      <w:lvlText w:val="%9."/>
+      <w:lvlJc w:val="right"/>
+      <w:pPr>
+        <w:ind w:left="6480" w:hanging="180"/>
+      </w:pPr>
+    </w:lvl>
+  </w:abstractNum>
+  <w:abstractNum w:abstractNumId="3" w15:restartNumberingAfterBreak="0">
     <w:nsid w:val="7154620A"/>
     <w:multiLevelType w:val="multilevel"/>
     <w:tmpl w:val="04090027"/>
@@ -360,7 +635,13 @@
     <w:abstractNumId w:val="0"/>
   </w:num>
   <w:num w:numId="2">
+    <w:abstractNumId w:val="3"/>
+  </w:num>
+  <w:num w:numId="3">
     <w:abstractNumId w:val="1"/>
+  </w:num>
+  <w:num w:numId="4">
+    <w:abstractNumId w:val="2"/>
   </w:num>
 </w:numbering>
 </file>
@@ -821,7 +1102,6 @@
     <w:next w:val="Normal"/>
     <w:link w:val="Heading3Char"/>
     <w:uiPriority w:val="9"/>
-    <w:semiHidden/>
     <w:unhideWhenUsed/>
     <w:qFormat/>
     <w:rsid w:val="00427162"/>
@@ -848,7 +1128,6 @@
     <w:next w:val="Normal"/>
     <w:link w:val="Heading4Char"/>
     <w:uiPriority w:val="9"/>
-    <w:semiHidden/>
     <w:unhideWhenUsed/>
     <w:qFormat/>
     <w:rsid w:val="00427162"/>
@@ -1108,7 +1387,6 @@
     <w:basedOn w:val="DefaultParagraphFont"/>
     <w:link w:val="Heading3"/>
     <w:uiPriority w:val="9"/>
-    <w:semiHidden/>
     <w:rsid w:val="00427162"/>
     <w:rPr>
       <w:rFonts w:asciiTheme="majorHAnsi" w:eastAsiaTheme="majorEastAsia" w:hAnsiTheme="majorHAnsi" w:cstheme="majorBidi"/>
@@ -1123,7 +1401,6 @@
     <w:basedOn w:val="DefaultParagraphFont"/>
     <w:link w:val="Heading4"/>
     <w:uiPriority w:val="9"/>
-    <w:semiHidden/>
     <w:rsid w:val="00427162"/>
     <w:rPr>
       <w:rFonts w:asciiTheme="majorHAnsi" w:eastAsiaTheme="majorEastAsia" w:hAnsiTheme="majorHAnsi" w:cstheme="majorBidi"/>
@@ -1204,6 +1481,168 @@
       <w:sz w:val="21"/>
       <w:szCs w:val="21"/>
       <w:lang w:val="nb-NO"/>
+    </w:rPr>
+  </w:style>
+  <w:style w:type="character" w:styleId="SubtleEmphasis">
+    <w:name w:val="Subtle Emphasis"/>
+    <w:basedOn w:val="DefaultParagraphFont"/>
+    <w:uiPriority w:val="19"/>
+    <w:qFormat/>
+    <w:rsid w:val="00D55332"/>
+    <w:rPr>
+      <w:i/>
+      <w:iCs/>
+      <w:color w:val="404040" w:themeColor="text1" w:themeTint="BF"/>
+    </w:rPr>
+  </w:style>
+  <w:style w:type="character" w:styleId="Emphasis">
+    <w:name w:val="Emphasis"/>
+    <w:basedOn w:val="DefaultParagraphFont"/>
+    <w:uiPriority w:val="20"/>
+    <w:qFormat/>
+    <w:rsid w:val="00D55332"/>
+    <w:rPr>
+      <w:i/>
+      <w:iCs/>
+    </w:rPr>
+  </w:style>
+  <w:style w:type="paragraph" w:styleId="Subtitle">
+    <w:name w:val="Subtitle"/>
+    <w:basedOn w:val="Normal"/>
+    <w:next w:val="Normal"/>
+    <w:link w:val="SubtitleChar"/>
+    <w:uiPriority w:val="11"/>
+    <w:qFormat/>
+    <w:rsid w:val="00D55332"/>
+    <w:pPr>
+      <w:numPr>
+        <w:ilvl w:val="1"/>
+      </w:numPr>
+    </w:pPr>
+    <w:rPr>
+      <w:rFonts w:eastAsiaTheme="minorEastAsia"/>
+      <w:color w:val="5A5A5A" w:themeColor="text1" w:themeTint="A5"/>
+      <w:spacing w:val="15"/>
+    </w:rPr>
+  </w:style>
+  <w:style w:type="character" w:customStyle="1" w:styleId="SubtitleChar">
+    <w:name w:val="Subtitle Char"/>
+    <w:basedOn w:val="DefaultParagraphFont"/>
+    <w:link w:val="Subtitle"/>
+    <w:uiPriority w:val="11"/>
+    <w:rsid w:val="00D55332"/>
+    <w:rPr>
+      <w:rFonts w:eastAsiaTheme="minorEastAsia"/>
+      <w:color w:val="5A5A5A" w:themeColor="text1" w:themeTint="A5"/>
+      <w:spacing w:val="15"/>
+      <w:lang w:val="nb-NO"/>
+    </w:rPr>
+  </w:style>
+  <w:style w:type="paragraph" w:styleId="Quote">
+    <w:name w:val="Quote"/>
+    <w:basedOn w:val="Normal"/>
+    <w:next w:val="Normal"/>
+    <w:link w:val="QuoteChar"/>
+    <w:uiPriority w:val="29"/>
+    <w:qFormat/>
+    <w:rsid w:val="00D55332"/>
+    <w:pPr>
+      <w:spacing w:before="200"/>
+      <w:ind w:left="864" w:right="864"/>
+      <w:jc w:val="center"/>
+    </w:pPr>
+    <w:rPr>
+      <w:i/>
+      <w:iCs/>
+      <w:color w:val="404040" w:themeColor="text1" w:themeTint="BF"/>
+    </w:rPr>
+  </w:style>
+  <w:style w:type="character" w:customStyle="1" w:styleId="QuoteChar">
+    <w:name w:val="Quote Char"/>
+    <w:basedOn w:val="DefaultParagraphFont"/>
+    <w:link w:val="Quote"/>
+    <w:uiPriority w:val="29"/>
+    <w:rsid w:val="00D55332"/>
+    <w:rPr>
+      <w:i/>
+      <w:iCs/>
+      <w:color w:val="404040" w:themeColor="text1" w:themeTint="BF"/>
+      <w:lang w:val="nb-NO"/>
+    </w:rPr>
+  </w:style>
+  <w:style w:type="paragraph" w:styleId="IntenseQuote">
+    <w:name w:val="Intense Quote"/>
+    <w:basedOn w:val="Normal"/>
+    <w:next w:val="Normal"/>
+    <w:link w:val="IntenseQuoteChar"/>
+    <w:uiPriority w:val="30"/>
+    <w:qFormat/>
+    <w:rsid w:val="00D55332"/>
+    <w:pPr>
+      <w:pBdr>
+        <w:top w:val="single" w:sz="4" w:space="10" w:color="5B9BD5" w:themeColor="accent1"/>
+        <w:bottom w:val="single" w:sz="4" w:space="10" w:color="5B9BD5" w:themeColor="accent1"/>
+      </w:pBdr>
+      <w:spacing w:before="360" w:after="360"/>
+      <w:ind w:left="864" w:right="864"/>
+      <w:jc w:val="center"/>
+    </w:pPr>
+    <w:rPr>
+      <w:i/>
+      <w:iCs/>
+      <w:color w:val="5B9BD5" w:themeColor="accent1"/>
+    </w:rPr>
+  </w:style>
+  <w:style w:type="character" w:customStyle="1" w:styleId="IntenseQuoteChar">
+    <w:name w:val="Intense Quote Char"/>
+    <w:basedOn w:val="DefaultParagraphFont"/>
+    <w:link w:val="IntenseQuote"/>
+    <w:uiPriority w:val="30"/>
+    <w:rsid w:val="00D55332"/>
+    <w:rPr>
+      <w:i/>
+      <w:iCs/>
+      <w:color w:val="5B9BD5" w:themeColor="accent1"/>
+      <w:lang w:val="nb-NO"/>
+    </w:rPr>
+  </w:style>
+  <w:style w:type="character" w:styleId="SubtleReference">
+    <w:name w:val="Subtle Reference"/>
+    <w:basedOn w:val="DefaultParagraphFont"/>
+    <w:uiPriority w:val="31"/>
+    <w:qFormat/>
+    <w:rsid w:val="00D55332"/>
+    <w:rPr>
+      <w:smallCaps/>
+      <w:color w:val="5A5A5A" w:themeColor="text1" w:themeTint="A5"/>
+    </w:rPr>
+  </w:style>
+  <w:style w:type="character" w:styleId="IntenseReference">
+    <w:name w:val="Intense Reference"/>
+    <w:basedOn w:val="DefaultParagraphFont"/>
+    <w:uiPriority w:val="32"/>
+    <w:qFormat/>
+    <w:rsid w:val="00D55332"/>
+    <w:rPr>
+      <w:b/>
+      <w:bCs/>
+      <w:smallCaps/>
+      <w:color w:val="5B9BD5" w:themeColor="accent1"/>
+      <w:spacing w:val="5"/>
+    </w:rPr>
+  </w:style>
+  <w:style w:type="character" w:styleId="BookTitle">
+    <w:name w:val="Book Title"/>
+    <w:basedOn w:val="DefaultParagraphFont"/>
+    <w:uiPriority w:val="33"/>
+    <w:qFormat/>
+    <w:rsid w:val="00D55332"/>
+    <w:rPr>
+      <w:b/>
+      <w:bCs/>
+      <w:i/>
+      <w:iCs/>
+      <w:spacing w:val="5"/>
     </w:rPr>
   </w:style>
 </w:styles>

</xml_diff>

<commit_message>
Skriv normal gjennomføring av use case "ta ut kontanter"
</commit_message>
<xml_diff>
--- a/Innlevering2.docx
+++ b/Innlevering2.docx
@@ -61,10 +61,7 @@
         <w:pStyle w:val="Subtitle"/>
       </w:pPr>
       <w:r>
-        <w:t>Prebetingelser</w:t>
-      </w:r>
-      <w:r>
-        <w:t>:</w:t>
+        <w:t>Prebetingelser:</w:t>
       </w:r>
     </w:p>
     <w:p>
@@ -123,20 +120,7 @@
         </w:numPr>
       </w:pPr>
       <w:r>
-        <w:t>maskinen gir kunden masse penger.</w:t>
-      </w:r>
-    </w:p>
-    <w:p>
-      <w:pPr>
-        <w:pStyle w:val="Subtitle"/>
-      </w:pPr>
-      <w:r>
-        <w:t>Extensions</w:t>
-      </w:r>
-    </w:p>
-    <w:p>
-      <w:r>
-        <w:t>1a: Maskinen er ødelagt</w:t>
+        <w:t>Systemet ber kunden om pinkode.</w:t>
       </w:r>
     </w:p>
     <w:p>
@@ -144,16 +128,121 @@
         <w:pStyle w:val="ListParagraph"/>
         <w:numPr>
           <w:ilvl w:val="0"/>
-          <w:numId w:val="4"/>
+          <w:numId w:val="3"/>
         </w:numPr>
       </w:pPr>
       <w:r>
-        <w:t>Ring reperatør.</w:t>
-      </w:r>
+        <w:t>Kunden taster pinkode.</w:t>
+      </w:r>
+    </w:p>
+    <w:p>
+      <w:pPr>
+        <w:pStyle w:val="ListParagraph"/>
+        <w:numPr>
+          <w:ilvl w:val="0"/>
+          <w:numId w:val="3"/>
+        </w:numPr>
+      </w:pPr>
+      <w:r>
+        <w:t>Systemet verifiserer pinkode.</w:t>
+      </w:r>
+    </w:p>
+    <w:p>
+      <w:pPr>
+        <w:pStyle w:val="ListParagraph"/>
+        <w:numPr>
+          <w:ilvl w:val="0"/>
+          <w:numId w:val="3"/>
+        </w:numPr>
+      </w:pPr>
+      <w:r>
+        <w:t>Kunden velger valutatype.</w:t>
+      </w:r>
+    </w:p>
+    <w:p>
+      <w:pPr>
+        <w:pStyle w:val="ListParagraph"/>
+        <w:numPr>
+          <w:ilvl w:val="0"/>
+          <w:numId w:val="3"/>
+        </w:numPr>
+      </w:pPr>
+      <w:r>
+        <w:t>Kunden velger uttaksbeløp.</w:t>
+      </w:r>
+    </w:p>
+    <w:p>
+      <w:pPr>
+        <w:pStyle w:val="ListParagraph"/>
+        <w:numPr>
+          <w:ilvl w:val="0"/>
+          <w:numId w:val="3"/>
+        </w:numPr>
+      </w:pPr>
+      <w:r>
+        <w:t>Systemet sjekker om kunden har nok penger.</w:t>
+      </w:r>
+    </w:p>
+    <w:p>
+      <w:pPr>
+        <w:pStyle w:val="ListParagraph"/>
+        <w:numPr>
+          <w:ilvl w:val="0"/>
+          <w:numId w:val="3"/>
+        </w:numPr>
+      </w:pPr>
+      <w:r>
+        <w:t>Systemet spør kunden om kunden vil ha kvittering.</w:t>
+      </w:r>
+    </w:p>
+    <w:p>
+      <w:pPr>
+        <w:pStyle w:val="ListParagraph"/>
+        <w:numPr>
+          <w:ilvl w:val="0"/>
+          <w:numId w:val="3"/>
+        </w:numPr>
+      </w:pPr>
+      <w:r>
+        <w:t>Systemet gir kunden kortet.</w:t>
+      </w:r>
+    </w:p>
+    <w:p>
+      <w:pPr>
+        <w:pStyle w:val="ListParagraph"/>
+        <w:numPr>
+          <w:ilvl w:val="0"/>
+          <w:numId w:val="3"/>
+        </w:numPr>
+      </w:pPr>
+      <w:r>
+        <w:t>Systemet gir kunden pengene.</w:t>
+      </w:r>
+    </w:p>
+    <w:p>
+      <w:pPr>
+        <w:pStyle w:val="ListParagraph"/>
+        <w:numPr>
+          <w:ilvl w:val="0"/>
+          <w:numId w:val="3"/>
+        </w:numPr>
+      </w:pPr>
+      <w:r>
+        <w:t>Systemet gir kunden kvittering.</w:t>
+      </w:r>
+    </w:p>
+    <w:p>
+      <w:pPr>
+        <w:pStyle w:val="Subtitle"/>
+      </w:pPr>
+      <w:r>
+        <w:t>Extensions</w:t>
+      </w:r>
+    </w:p>
+    <w:p>
       <w:bookmarkStart w:id="0" w:name="_GoBack"/>
       <w:bookmarkEnd w:id="0"/>
     </w:p>
-    <w:p/>
     <w:p/>
     <w:p/>
     <w:p/>

</xml_diff>

<commit_message>
Skriv ferdig førsteutkast oppgave 1
</commit_message>
<xml_diff>
--- a/Innlevering2.docx
+++ b/Innlevering2.docx
@@ -27,6 +27,34 @@
       </w:r>
     </w:p>
     <w:p>
+      <w:r>
+        <w:pict>
+          <v:shapetype id="_x0000_t75" coordsize="21600,21600" o:spt="75" o:preferrelative="t" path="m@4@5l@4@11@9@11@9@5xe" filled="f" stroked="f">
+            <v:stroke joinstyle="miter"/>
+            <v:formulas>
+              <v:f eqn="if lineDrawn pixelLineWidth 0"/>
+              <v:f eqn="sum @0 1 0"/>
+              <v:f eqn="sum 0 0 @1"/>
+              <v:f eqn="prod @2 1 2"/>
+              <v:f eqn="prod @3 21600 pixelWidth"/>
+              <v:f eqn="prod @3 21600 pixelHeight"/>
+              <v:f eqn="sum @0 0 1"/>
+              <v:f eqn="prod @6 1 2"/>
+              <v:f eqn="prod @7 21600 pixelWidth"/>
+              <v:f eqn="sum @8 21600 0"/>
+              <v:f eqn="prod @7 21600 pixelHeight"/>
+              <v:f eqn="sum @10 21600 0"/>
+            </v:formulas>
+            <v:path o:extrusionok="f" gradientshapeok="t" o:connecttype="rect"/>
+            <o:lock v:ext="edit" aspectratio="t"/>
+          </v:shapetype>
+          <v:shape id="_x0000_i1026" type="#_x0000_t75" style="width:467.4pt;height:347.4pt">
+            <v:imagedata r:id="rId5" o:title="Capture"/>
+          </v:shape>
+        </w:pict>
+      </w:r>
+    </w:p>
+    <w:p>
       <w:pPr>
         <w:pStyle w:val="Heading2"/>
       </w:pPr>
@@ -34,7 +62,11 @@
         <w:t>Redegjør for valgene du har tatt i oppgave a.</w:t>
       </w:r>
     </w:p>
-    <w:p/>
+    <w:p>
+      <w:r>
+        <w:t>Kunden skal ha muligheten til å se valutakurser, velge språk og sjekke saldo. I tillegg til dette skal kunden også kunne ta ut penger. For å gjøre dette må kunden velge hvilken valør og beløp som skal tas ut. Vi har valgt å ha en usecase som kansellerer uttaket hvis systemet ser kunden ikke har nok penger på konto.</w:t>
+      </w:r>
+    </w:p>
     <w:p>
       <w:pPr>
         <w:pStyle w:val="Heading2"/>
@@ -66,6 +98,7 @@
     </w:p>
     <w:p>
       <w:r>
+        <w:lastRenderedPageBreak/>
         <w:t>Kunden setter kortet sitt i maskinen.</w:t>
       </w:r>
     </w:p>
@@ -90,10 +123,7 @@
         </w:rPr>
       </w:pPr>
       <w:r>
-        <w:t xml:space="preserve">Normal </w:t>
-      </w:r>
-      <w:r>
-        <w:t>gjennomføring</w:t>
+        <w:t>Hovedflyt</w:t>
       </w:r>
       <w:r>
         <w:t>:</w:t>
@@ -233,15 +263,44 @@
     </w:p>
     <w:p>
       <w:pPr>
-        <w:pStyle w:val="Subtitle"/>
-      </w:pPr>
-      <w:r>
-        <w:t>Extensions</w:t>
-      </w:r>
-    </w:p>
-    <w:p>
-      <w:bookmarkStart w:id="0" w:name="_GoBack"/>
-      <w:bookmarkEnd w:id="0"/>
+        <w:keepNext/>
+      </w:pPr>
+      <w:r>
+        <w:pict>
+          <v:shape id="_x0000_i1025" type="#_x0000_t75" style="width:467.4pt;height:150.6pt">
+            <v:imagedata r:id="rId6" o:title="Capture"/>
+          </v:shape>
+        </w:pict>
+      </w:r>
+    </w:p>
+    <w:p>
+      <w:pPr>
+        <w:pStyle w:val="Caption"/>
+      </w:pPr>
+      <w:r>
+        <w:t xml:space="preserve">Figur </w:t>
+      </w:r>
+      <w:r>
+        <w:fldChar w:fldCharType="begin"/>
+      </w:r>
+      <w:r>
+        <w:instrText xml:space="preserve"> SEQ Figur \* ARABIC </w:instrText>
+      </w:r>
+      <w:r>
+        <w:fldChar w:fldCharType="separate"/>
+      </w:r>
+      <w:r>
+        <w:rPr>
+          <w:noProof/>
+        </w:rPr>
+        <w:t>1</w:t>
+      </w:r>
+      <w:r>
+        <w:fldChar w:fldCharType="end"/>
+      </w:r>
+      <w:r>
+        <w:t>Sekvensdiagram for kontrollflyt for hovedscenario til use case "Ta ut kontanter".</w:t>
+      </w:r>
     </w:p>
     <w:p/>
     <w:p/>
@@ -251,15 +310,23 @@
         <w:pStyle w:val="Heading2"/>
       </w:pPr>
       <w:r>
+        <w:t>Redegjør for valgene du har tatt i oppgave c.</w:t>
+      </w:r>
+    </w:p>
+    <w:p>
+      <w:r>
+        <w:t xml:space="preserve">Vi har valgt å ha stort sett synkrone meldinger mellom kontrollobjektet, modellobjektet og grensesnittet siden programflyten burde stoppe opp ved forsinkelser eller feil på noen av stegene. Vi har valgt å ha seperate modellobjekt for kort og konto. Hvor kortobjektet har mer med tilgangskontroll å gjøre og konto har mere med pengene å gjøre. </w:t>
+      </w:r>
+      <w:r>
+        <w:t>Dette virker også logisk for oss siden det vil være lettere å integrere systemet med resten av banksystemet. Vi har også valgt å ha bare en instans av kontrollerobjektet for hver bruk av usecaset men fem instanser av brukergrensesnittet, et for hvert skjermbildet under transaksjonen.</w:t>
+      </w:r>
+    </w:p>
+    <w:p>
+      <w:pPr>
+        <w:pStyle w:val="Heading1"/>
+      </w:pPr>
+      <w:r>
         <w:lastRenderedPageBreak/>
-        <w:t>Redegjør for valgene du har tatt i oppgave c.</w:t>
-      </w:r>
-    </w:p>
-    <w:p>
-      <w:pPr>
-        <w:pStyle w:val="Heading1"/>
-      </w:pPr>
-      <w:r>
         <w:t>Ikke-funksjonelle krav</w:t>
       </w:r>
     </w:p>
@@ -270,6 +337,8 @@
       <w:r>
         <w:t>Foreslå minst 5 ikke-funksjonelle krav for billettterminalene.</w:t>
       </w:r>
+      <w:bookmarkStart w:id="0" w:name="_GoBack"/>
+      <w:bookmarkEnd w:id="0"/>
     </w:p>
     <w:p>
       <w:pPr>
@@ -1734,6 +1803,25 @@
       <w:spacing w:val="5"/>
     </w:rPr>
   </w:style>
+  <w:style w:type="paragraph" w:styleId="Caption">
+    <w:name w:val="caption"/>
+    <w:basedOn w:val="Normal"/>
+    <w:next w:val="Normal"/>
+    <w:uiPriority w:val="35"/>
+    <w:unhideWhenUsed/>
+    <w:qFormat/>
+    <w:rsid w:val="009E6B32"/>
+    <w:pPr>
+      <w:spacing w:after="200" w:line="240" w:lineRule="auto"/>
+    </w:pPr>
+    <w:rPr>
+      <w:i/>
+      <w:iCs/>
+      <w:color w:val="44546A" w:themeColor="text2"/>
+      <w:sz w:val="18"/>
+      <w:szCs w:val="18"/>
+    </w:rPr>
+  </w:style>
 </w:styles>
 </file>
 

</xml_diff>